<commit_message>
Adding Notes and Code
</commit_message>
<xml_diff>
--- a/Java Basics - Mosh/Object-Oriented Programming.docx
+++ b/Java Basics - Mosh/Object-Oriented Programming.docx
@@ -3522,12 +3522,145 @@
     </w:p>
     <w:p>
       <w:pPr>
-        <w:pStyle w:val="ListParagraph"/>
-        <w:rPr>
-          <w:sz w:val="36"/>
-          <w:szCs w:val="36"/>
-        </w:rPr>
-      </w:pPr>
+        <w:rPr>
+          <w:sz w:val="36"/>
+          <w:szCs w:val="36"/>
+        </w:rPr>
+      </w:pPr>
+    </w:p>
+    <w:p>
+      <w:pPr>
+        <w:jc w:val="center"/>
+        <w:rPr>
+          <w:b/>
+          <w:bCs/>
+          <w:sz w:val="44"/>
+          <w:szCs w:val="44"/>
+          <w:u w:val="single"/>
+        </w:rPr>
+      </w:pPr>
+      <w:r>
+        <w:rPr>
+          <w:b/>
+          <w:bCs/>
+          <w:sz w:val="44"/>
+          <w:szCs w:val="44"/>
+          <w:u w:val="single"/>
+        </w:rPr>
+        <w:t>Reducing Coupling</w:t>
+      </w:r>
+    </w:p>
+    <w:p>
+      <w:pPr>
+        <w:jc w:val="center"/>
+        <w:rPr>
+          <w:b/>
+          <w:bCs/>
+          <w:sz w:val="44"/>
+          <w:szCs w:val="44"/>
+          <w:u w:val="single"/>
+        </w:rPr>
+      </w:pPr>
+    </w:p>
+    <w:p>
+      <w:pPr>
+        <w:pStyle w:val="ListParagraph"/>
+        <w:numPr>
+          <w:ilvl w:val="0"/>
+          <w:numId w:val="7"/>
+        </w:numPr>
+        <w:rPr>
+          <w:b/>
+          <w:bCs/>
+          <w:sz w:val="44"/>
+          <w:szCs w:val="44"/>
+          <w:u w:val="single"/>
+        </w:rPr>
+      </w:pPr>
+      <w:r>
+        <w:rPr>
+          <w:sz w:val="44"/>
+          <w:szCs w:val="44"/>
+        </w:rPr>
+        <w:t>Refer to the Browser class example</w:t>
+      </w:r>
+    </w:p>
+    <w:p>
+      <w:pPr>
+        <w:jc w:val="center"/>
+        <w:rPr>
+          <w:b/>
+          <w:bCs/>
+          <w:sz w:val="44"/>
+          <w:szCs w:val="44"/>
+          <w:u w:val="single"/>
+        </w:rPr>
+      </w:pPr>
+    </w:p>
+    <w:p>
+      <w:pPr>
+        <w:jc w:val="center"/>
+        <w:rPr>
+          <w:b/>
+          <w:bCs/>
+          <w:sz w:val="44"/>
+          <w:szCs w:val="44"/>
+          <w:u w:val="single"/>
+        </w:rPr>
+      </w:pPr>
+      <w:r>
+        <w:rPr>
+          <w:b/>
+          <w:bCs/>
+          <w:sz w:val="44"/>
+          <w:szCs w:val="44"/>
+          <w:u w:val="single"/>
+        </w:rPr>
+        <w:t>Constructors</w:t>
+      </w:r>
+    </w:p>
+    <w:p>
+      <w:pPr>
+        <w:pStyle w:val="ListParagraph"/>
+        <w:numPr>
+          <w:ilvl w:val="0"/>
+          <w:numId w:val="7"/>
+        </w:numPr>
+        <w:rPr>
+          <w:b/>
+          <w:bCs/>
+          <w:sz w:val="44"/>
+          <w:szCs w:val="44"/>
+          <w:highlight w:val="red"/>
+          <w:u w:val="single"/>
+        </w:rPr>
+      </w:pPr>
+      <w:r>
+        <w:rPr>
+          <w:sz w:val="44"/>
+          <w:szCs w:val="44"/>
+          <w:highlight w:val="red"/>
+        </w:rPr>
+        <w:t xml:space="preserve">We can use default constructor to initialise our fields to default values </w:t>
+      </w:r>
+      <w:proofErr w:type="spellStart"/>
+      <w:r>
+        <w:rPr>
+          <w:sz w:val="44"/>
+          <w:szCs w:val="44"/>
+          <w:highlight w:val="red"/>
+        </w:rPr>
+        <w:t>i.e</w:t>
+      </w:r>
+      <w:proofErr w:type="spellEnd"/>
+      <w:r>
+        <w:rPr>
+          <w:sz w:val="44"/>
+          <w:szCs w:val="44"/>
+          <w:highlight w:val="red"/>
+        </w:rPr>
+        <w:t xml:space="preserve"> numbers will be zero, Booleans will be false and reference types are going to be null</w:t>
+      </w:r>
     </w:p>
     <w:p>
       <w:pPr>
@@ -3853,6 +3986,119 @@
     </w:lvl>
   </w:abstractNum>
   <w:abstractNum w:abstractNumId="2" w15:restartNumberingAfterBreak="0">
+    <w:nsid w:val="34196B6D"/>
+    <w:multiLevelType w:val="hybridMultilevel"/>
+    <w:tmpl w:val="E24AE35C"/>
+    <w:lvl w:ilvl="0" w:tplc="1C090001">
+      <w:start w:val="1"/>
+      <w:numFmt w:val="bullet"/>
+      <w:lvlText w:val=""/>
+      <w:lvlJc w:val="left"/>
+      <w:pPr>
+        <w:ind w:left="720" w:hanging="360"/>
+      </w:pPr>
+      <w:rPr>
+        <w:rFonts w:ascii="Symbol" w:hAnsi="Symbol" w:hint="default"/>
+      </w:rPr>
+    </w:lvl>
+    <w:lvl w:ilvl="1" w:tplc="1C090003">
+      <w:start w:val="1"/>
+      <w:numFmt w:val="bullet"/>
+      <w:lvlText w:val="o"/>
+      <w:lvlJc w:val="left"/>
+      <w:pPr>
+        <w:ind w:left="1440" w:hanging="360"/>
+      </w:pPr>
+      <w:rPr>
+        <w:rFonts w:ascii="Courier New" w:hAnsi="Courier New" w:cs="Courier New" w:hint="default"/>
+      </w:rPr>
+    </w:lvl>
+    <w:lvl w:ilvl="2" w:tplc="1C090005" w:tentative="1">
+      <w:start w:val="1"/>
+      <w:numFmt w:val="bullet"/>
+      <w:lvlText w:val=""/>
+      <w:lvlJc w:val="left"/>
+      <w:pPr>
+        <w:ind w:left="2160" w:hanging="360"/>
+      </w:pPr>
+      <w:rPr>
+        <w:rFonts w:ascii="Wingdings" w:hAnsi="Wingdings" w:hint="default"/>
+      </w:rPr>
+    </w:lvl>
+    <w:lvl w:ilvl="3" w:tplc="1C090001" w:tentative="1">
+      <w:start w:val="1"/>
+      <w:numFmt w:val="bullet"/>
+      <w:lvlText w:val=""/>
+      <w:lvlJc w:val="left"/>
+      <w:pPr>
+        <w:ind w:left="2880" w:hanging="360"/>
+      </w:pPr>
+      <w:rPr>
+        <w:rFonts w:ascii="Symbol" w:hAnsi="Symbol" w:hint="default"/>
+      </w:rPr>
+    </w:lvl>
+    <w:lvl w:ilvl="4" w:tplc="1C090003" w:tentative="1">
+      <w:start w:val="1"/>
+      <w:numFmt w:val="bullet"/>
+      <w:lvlText w:val="o"/>
+      <w:lvlJc w:val="left"/>
+      <w:pPr>
+        <w:ind w:left="3600" w:hanging="360"/>
+      </w:pPr>
+      <w:rPr>
+        <w:rFonts w:ascii="Courier New" w:hAnsi="Courier New" w:cs="Courier New" w:hint="default"/>
+      </w:rPr>
+    </w:lvl>
+    <w:lvl w:ilvl="5" w:tplc="1C090005" w:tentative="1">
+      <w:start w:val="1"/>
+      <w:numFmt w:val="bullet"/>
+      <w:lvlText w:val=""/>
+      <w:lvlJc w:val="left"/>
+      <w:pPr>
+        <w:ind w:left="4320" w:hanging="360"/>
+      </w:pPr>
+      <w:rPr>
+        <w:rFonts w:ascii="Wingdings" w:hAnsi="Wingdings" w:hint="default"/>
+      </w:rPr>
+    </w:lvl>
+    <w:lvl w:ilvl="6" w:tplc="1C090001" w:tentative="1">
+      <w:start w:val="1"/>
+      <w:numFmt w:val="bullet"/>
+      <w:lvlText w:val=""/>
+      <w:lvlJc w:val="left"/>
+      <w:pPr>
+        <w:ind w:left="5040" w:hanging="360"/>
+      </w:pPr>
+      <w:rPr>
+        <w:rFonts w:ascii="Symbol" w:hAnsi="Symbol" w:hint="default"/>
+      </w:rPr>
+    </w:lvl>
+    <w:lvl w:ilvl="7" w:tplc="1C090003" w:tentative="1">
+      <w:start w:val="1"/>
+      <w:numFmt w:val="bullet"/>
+      <w:lvlText w:val="o"/>
+      <w:lvlJc w:val="left"/>
+      <w:pPr>
+        <w:ind w:left="5760" w:hanging="360"/>
+      </w:pPr>
+      <w:rPr>
+        <w:rFonts w:ascii="Courier New" w:hAnsi="Courier New" w:cs="Courier New" w:hint="default"/>
+      </w:rPr>
+    </w:lvl>
+    <w:lvl w:ilvl="8" w:tplc="1C090005" w:tentative="1">
+      <w:start w:val="1"/>
+      <w:numFmt w:val="bullet"/>
+      <w:lvlText w:val=""/>
+      <w:lvlJc w:val="left"/>
+      <w:pPr>
+        <w:ind w:left="6480" w:hanging="360"/>
+      </w:pPr>
+      <w:rPr>
+        <w:rFonts w:ascii="Wingdings" w:hAnsi="Wingdings" w:hint="default"/>
+      </w:rPr>
+    </w:lvl>
+  </w:abstractNum>
+  <w:abstractNum w:abstractNumId="3" w15:restartNumberingAfterBreak="0">
     <w:nsid w:val="4A6D0C73"/>
     <w:multiLevelType w:val="hybridMultilevel"/>
     <w:tmpl w:val="8A9ADAA6"/>
@@ -3965,7 +4211,7 @@
       </w:rPr>
     </w:lvl>
   </w:abstractNum>
-  <w:abstractNum w:abstractNumId="3" w15:restartNumberingAfterBreak="0">
+  <w:abstractNum w:abstractNumId="4" w15:restartNumberingAfterBreak="0">
     <w:nsid w:val="665D5049"/>
     <w:multiLevelType w:val="hybridMultilevel"/>
     <w:tmpl w:val="A6DA7038"/>
@@ -4078,7 +4324,7 @@
       </w:rPr>
     </w:lvl>
   </w:abstractNum>
-  <w:abstractNum w:abstractNumId="4" w15:restartNumberingAfterBreak="0">
+  <w:abstractNum w:abstractNumId="5" w15:restartNumberingAfterBreak="0">
     <w:nsid w:val="667562AE"/>
     <w:multiLevelType w:val="hybridMultilevel"/>
     <w:tmpl w:val="B36EFD42"/>
@@ -4191,7 +4437,7 @@
       </w:rPr>
     </w:lvl>
   </w:abstractNum>
-  <w:abstractNum w:abstractNumId="5" w15:restartNumberingAfterBreak="0">
+  <w:abstractNum w:abstractNumId="6" w15:restartNumberingAfterBreak="0">
     <w:nsid w:val="66A51AAD"/>
     <w:multiLevelType w:val="hybridMultilevel"/>
     <w:tmpl w:val="10CCE6A0"/>
@@ -4305,22 +4551,25 @@
     </w:lvl>
   </w:abstractNum>
   <w:num w:numId="1" w16cid:durableId="162478763">
-    <w:abstractNumId w:val="4"/>
+    <w:abstractNumId w:val="5"/>
   </w:num>
   <w:num w:numId="2" w16cid:durableId="747969238">
-    <w:abstractNumId w:val="2"/>
+    <w:abstractNumId w:val="3"/>
   </w:num>
   <w:num w:numId="3" w16cid:durableId="1898205011">
-    <w:abstractNumId w:val="5"/>
+    <w:abstractNumId w:val="6"/>
   </w:num>
   <w:num w:numId="4" w16cid:durableId="35282300">
     <w:abstractNumId w:val="1"/>
   </w:num>
   <w:num w:numId="5" w16cid:durableId="152062409">
-    <w:abstractNumId w:val="3"/>
+    <w:abstractNumId w:val="4"/>
   </w:num>
   <w:num w:numId="6" w16cid:durableId="1859466383">
     <w:abstractNumId w:val="0"/>
+  </w:num>
+  <w:num w:numId="7" w16cid:durableId="2001107767">
+    <w:abstractNumId w:val="2"/>
   </w:num>
 </w:numbering>
 </file>

</xml_diff>